<commit_message>
Update of the files at 10/31/2017
Renew Figures for both approaches, first finished verdipn of the
description of the script-v6
</commit_message>
<xml_diff>
--- a/docs/eidelyur/docs/mapOfMaximalImpactParameter.docx
+++ b/docs/eidelyur/docs/mapOfMaximalImpactParameter.docx
@@ -1,6 +1,6 @@
 
 <file path=word/document.xml><?xml version="1.0" encoding="utf-8"?>
-<w:document xmlns:wpc="http://schemas.microsoft.com/office/word/2010/wordprocessingCanvas" xmlns:cx="http://schemas.microsoft.com/office/drawing/2014/chartex" xmlns:cx1="http://schemas.microsoft.com/office/drawing/2015/9/8/chartex" xmlns:cx2="http://schemas.microsoft.com/office/drawing/2015/10/21/chartex" xmlns:cx3="http://schemas.microsoft.com/office/drawing/2016/5/9/chartex" xmlns:cx4="http://schemas.microsoft.com/office/drawing/2016/5/10/chartex" xmlns:cx5="http://schemas.microsoft.com/office/drawing/2016/5/11/chartex" xmlns:mc="http://schemas.openxmlformats.org/markup-compatibility/2006" xmlns:o="urn:schemas-microsoft-com:office:office" xmlns:r="http://schemas.openxmlformats.org/officeDocument/2006/relationships" xmlns:m="http://schemas.openxmlformats.org/officeDocument/2006/math" xmlns:v="urn:schemas-microsoft-com:vml" xmlns:wp14="http://schemas.microsoft.com/office/word/2010/wordprocessingDrawing" xmlns:wp="http://schemas.openxmlformats.org/drawingml/2006/wordprocessingDrawing" xmlns:w10="urn:schemas-microsoft-com:office:word" xmlns:w="http://schemas.openxmlformats.org/wordprocessingml/2006/main" xmlns:w14="http://schemas.microsoft.com/office/word/2010/wordml" xmlns:w15="http://schemas.microsoft.com/office/word/2012/wordml" xmlns:w16se="http://schemas.microsoft.com/office/word/2015/wordml/symex" xmlns:wpg="http://schemas.microsoft.com/office/word/2010/wordprocessingGroup" xmlns:wpi="http://schemas.microsoft.com/office/word/2010/wordprocessingInk" xmlns:wne="http://schemas.microsoft.com/office/word/2006/wordml" xmlns:wps="http://schemas.microsoft.com/office/word/2010/wordprocessingShape" mc:Ignorable="w14 w15 w16se wp14">
+<w:document xmlns:wpc="http://schemas.microsoft.com/office/word/2010/wordprocessingCanvas" xmlns:cx="http://schemas.microsoft.com/office/drawing/2014/chartex" xmlns:cx1="http://schemas.microsoft.com/office/drawing/2015/9/8/chartex" xmlns:cx2="http://schemas.microsoft.com/office/drawing/2015/10/21/chartex" xmlns:cx3="http://schemas.microsoft.com/office/drawing/2016/5/9/chartex" xmlns:cx4="http://schemas.microsoft.com/office/drawing/2016/5/10/chartex" xmlns:cx5="http://schemas.microsoft.com/office/drawing/2016/5/11/chartex" xmlns:cx6="http://schemas.microsoft.com/office/drawing/2016/5/12/chartex" xmlns:cx7="http://schemas.microsoft.com/office/drawing/2016/5/13/chartex" xmlns:cx8="http://schemas.microsoft.com/office/drawing/2016/5/14/chartex" xmlns:mc="http://schemas.openxmlformats.org/markup-compatibility/2006" xmlns:aink="http://schemas.microsoft.com/office/drawing/2016/ink" xmlns:am3d="http://schemas.microsoft.com/office/drawing/2017/model3d" xmlns:o="urn:schemas-microsoft-com:office:office" xmlns:r="http://schemas.openxmlformats.org/officeDocument/2006/relationships" xmlns:m="http://schemas.openxmlformats.org/officeDocument/2006/math" xmlns:v="urn:schemas-microsoft-com:vml" xmlns:wp14="http://schemas.microsoft.com/office/word/2010/wordprocessingDrawing" xmlns:wp="http://schemas.openxmlformats.org/drawingml/2006/wordprocessingDrawing" xmlns:w10="urn:schemas-microsoft-com:office:word" xmlns:w="http://schemas.openxmlformats.org/wordprocessingml/2006/main" xmlns:w14="http://schemas.microsoft.com/office/word/2010/wordml" xmlns:w15="http://schemas.microsoft.com/office/word/2012/wordml" xmlns:w16se="http://schemas.microsoft.com/office/word/2015/wordml/symex" xmlns:wpg="http://schemas.microsoft.com/office/word/2010/wordprocessingGroup" xmlns:wpi="http://schemas.microsoft.com/office/word/2010/wordprocessingInk" xmlns:wne="http://schemas.microsoft.com/office/word/2006/wordml" xmlns:wps="http://schemas.microsoft.com/office/word/2010/wordprocessingShape" mc:Ignorable="w14 w15 w16se wp14">
   <w:body>
     <w:p>
       <w:pPr>
@@ -79,7 +79,7 @@
           <v:shape id="_x0000_i1025" type="#_x0000_t75" style="width:29.25pt;height:23.25pt" o:ole="">
             <v:imagedata r:id="rId4" o:title=""/>
           </v:shape>
-          <o:OLEObject Type="Embed" ProgID="Equation.DSMT4" ShapeID="_x0000_i1025" DrawAspect="Content" ObjectID="_1563944432" r:id="rId5"/>
+          <o:OLEObject Type="Embed" ProgID="Equation.DSMT4" ShapeID="_x0000_i1025" DrawAspect="Content" ObjectID="_1570867787" r:id="rId5"/>
         </w:object>
       </w:r>
       <w:r>
@@ -134,7 +134,7 @@
           <v:shape id="_x0000_i1026" type="#_x0000_t75" style="width:19.5pt;height:23.25pt" o:ole="">
             <v:imagedata r:id="rId6" o:title=""/>
           </v:shape>
-          <o:OLEObject Type="Embed" ProgID="Equation.DSMT4" ShapeID="_x0000_i1026" DrawAspect="Content" ObjectID="_1563944433" r:id="rId7"/>
+          <o:OLEObject Type="Embed" ProgID="Equation.DSMT4" ShapeID="_x0000_i1026" DrawAspect="Content" ObjectID="_1570867788" r:id="rId7"/>
         </w:object>
       </w:r>
       <w:r>
@@ -154,7 +154,7 @@
           <v:shape id="_x0000_i1027" type="#_x0000_t75" style="width:21.75pt;height:23.25pt" o:ole="">
             <v:imagedata r:id="rId8" o:title=""/>
           </v:shape>
-          <o:OLEObject Type="Embed" ProgID="Equation.DSMT4" ShapeID="_x0000_i1027" DrawAspect="Content" ObjectID="_1563944434" r:id="rId9"/>
+          <o:OLEObject Type="Embed" ProgID="Equation.DSMT4" ShapeID="_x0000_i1027" DrawAspect="Content" ObjectID="_1570867789" r:id="rId9"/>
         </w:object>
       </w:r>
       <w:r>
@@ -188,7 +188,7 @@
           <v:shape id="_x0000_i1028" type="#_x0000_t75" style="width:36pt;height:24.75pt" o:ole="">
             <v:imagedata r:id="rId10" o:title=""/>
           </v:shape>
-          <o:OLEObject Type="Embed" ProgID="Equation.DSMT4" ShapeID="_x0000_i1028" DrawAspect="Content" ObjectID="_1563944435" r:id="rId11"/>
+          <o:OLEObject Type="Embed" ProgID="Equation.DSMT4" ShapeID="_x0000_i1028" DrawAspect="Content" ObjectID="_1570867790" r:id="rId11"/>
         </w:object>
       </w:r>
       <w:r>
@@ -231,7 +231,7 @@
           <v:shape id="_x0000_i1029" type="#_x0000_t75" style="width:16.5pt;height:23.25pt" o:ole="">
             <v:imagedata r:id="rId12" o:title=""/>
           </v:shape>
-          <o:OLEObject Type="Embed" ProgID="Equation.DSMT4" ShapeID="_x0000_i1029" DrawAspect="Content" ObjectID="_1563944436" r:id="rId13"/>
+          <o:OLEObject Type="Embed" ProgID="Equation.DSMT4" ShapeID="_x0000_i1029" DrawAspect="Content" ObjectID="_1570867791" r:id="rId13"/>
         </w:object>
       </w:r>
       <w:r>
@@ -268,7 +268,7 @@
           <v:shape id="_x0000_i1030" type="#_x0000_t75" style="width:294.75pt;height:28.5pt" o:ole="">
             <v:imagedata r:id="rId14" o:title=""/>
           </v:shape>
-          <o:OLEObject Type="Embed" ProgID="Equation.DSMT4" ShapeID="_x0000_i1030" DrawAspect="Content" ObjectID="_1563944437" r:id="rId15"/>
+          <o:OLEObject Type="Embed" ProgID="Equation.DSMT4" ShapeID="_x0000_i1030" DrawAspect="Content" ObjectID="_1570867792" r:id="rId15"/>
         </w:object>
       </w:r>
     </w:p>
@@ -302,6 +302,7 @@
         </w:rPr>
         <w:t xml:space="preserve">density </w:t>
       </w:r>
+      <w:bookmarkStart w:id="0" w:name="_Hlk497125571"/>
       <w:r>
         <w:rPr>
           <w:position w:val="-12"/>
@@ -312,9 +313,10 @@
           <v:shape id="_x0000_i1031" type="#_x0000_t75" style="width:16.5pt;height:23.25pt" o:ole="">
             <v:imagedata r:id="rId16" o:title=""/>
           </v:shape>
-          <o:OLEObject Type="Embed" ProgID="Equation.DSMT4" ShapeID="_x0000_i1031" DrawAspect="Content" ObjectID="_1563944438" r:id="rId17"/>
-        </w:object>
-      </w:r>
+          <o:OLEObject Type="Embed" ProgID="Equation.DSMT4" ShapeID="_x0000_i1031" DrawAspect="Content" ObjectID="_1570867793" r:id="rId17"/>
+        </w:object>
+      </w:r>
+      <w:bookmarkEnd w:id="0"/>
       <w:r>
         <w:rPr>
           <w:sz w:val="28"/>
@@ -342,7 +344,7 @@
           <v:shape id="_x0000_i1032" type="#_x0000_t75" style="width:117.75pt;height:27pt" o:ole="">
             <v:imagedata r:id="rId18" o:title=""/>
           </v:shape>
-          <o:OLEObject Type="Embed" ProgID="Equation.DSMT4" ShapeID="_x0000_i1032" DrawAspect="Content" ObjectID="_1563944439" r:id="rId19"/>
+          <o:OLEObject Type="Embed" ProgID="Equation.DSMT4" ShapeID="_x0000_i1032" DrawAspect="Content" ObjectID="_1570867794" r:id="rId19"/>
         </w:object>
       </w:r>
     </w:p>
@@ -360,7 +362,41 @@
           <w:sz w:val="28"/>
           <w:szCs w:val="28"/>
         </w:rPr>
-        <w:t xml:space="preserve">Its typical values </w:t>
+        <w:t>The t</w:t>
+      </w:r>
+      <w:r>
+        <w:rPr>
+          <w:sz w:val="28"/>
+          <w:szCs w:val="28"/>
+        </w:rPr>
+        <w:t xml:space="preserve">ypical values </w:t>
+      </w:r>
+      <w:r>
+        <w:rPr>
+          <w:sz w:val="28"/>
+          <w:szCs w:val="28"/>
+        </w:rPr>
+        <w:t xml:space="preserve">of the density </w:t>
+      </w:r>
+      <w:r>
+        <w:rPr>
+          <w:position w:val="-12"/>
+          <w:sz w:val="28"/>
+          <w:szCs w:val="28"/>
+        </w:rPr>
+        <w:object w:dxaOrig="260" w:dyaOrig="360">
+          <v:shape id="_x0000_i1067" type="#_x0000_t75" style="width:16.5pt;height:23.25pt" o:ole="">
+            <v:imagedata r:id="rId16" o:title=""/>
+          </v:shape>
+          <o:OLEObject Type="Embed" ProgID="Equation.DSMT4" ShapeID="_x0000_i1067" DrawAspect="Content" ObjectID="_1570867795" r:id="rId20"/>
+        </w:object>
+      </w:r>
+      <w:r>
+        <w:rPr>
+          <w:sz w:val="28"/>
+          <w:szCs w:val="28"/>
+        </w:rPr>
+        <w:t xml:space="preserve"> </w:t>
       </w:r>
       <w:r>
         <w:rPr>
@@ -384,9 +420,9 @@
         </w:rPr>
         <w:object w:dxaOrig="1860" w:dyaOrig="360">
           <v:shape id="_x0000_i1033" type="#_x0000_t75" style="width:118.5pt;height:23.25pt" o:ole="">
-            <v:imagedata r:id="rId20" o:title=""/>
-          </v:shape>
-          <o:OLEObject Type="Embed" ProgID="Equation.DSMT4" ShapeID="_x0000_i1033" DrawAspect="Content" ObjectID="_1563944440" r:id="rId21"/>
+            <v:imagedata r:id="rId21" o:title=""/>
+          </v:shape>
+          <o:OLEObject Type="Embed" ProgID="Equation.DSMT4" ShapeID="_x0000_i1033" DrawAspect="Content" ObjectID="_1570867796" r:id="rId22"/>
         </w:object>
       </w:r>
       <w:r>
@@ -460,9 +496,9 @@
         </w:rPr>
         <w:object w:dxaOrig="2420" w:dyaOrig="360">
           <v:shape id="_x0000_i1034" type="#_x0000_t75" style="width:154.5pt;height:23.25pt" o:ole="">
-            <v:imagedata r:id="rId22" o:title=""/>
-          </v:shape>
-          <o:OLEObject Type="Embed" ProgID="Equation.DSMT4" ShapeID="_x0000_i1034" DrawAspect="Content" ObjectID="_1563944441" r:id="rId23"/>
+            <v:imagedata r:id="rId23" o:title=""/>
+          </v:shape>
+          <o:OLEObject Type="Embed" ProgID="Equation.DSMT4" ShapeID="_x0000_i1034" DrawAspect="Content" ObjectID="_1570867797" r:id="rId24"/>
         </w:object>
       </w:r>
       <w:r>
@@ -520,7 +556,7 @@
           <v:shape id="_x0000_i1035" type="#_x0000_t75" style="width:21.75pt;height:23.25pt" o:ole="">
             <v:imagedata r:id="rId8" o:title=""/>
           </v:shape>
-          <o:OLEObject Type="Embed" ProgID="Equation.DSMT4" ShapeID="_x0000_i1035" DrawAspect="Content" ObjectID="_1563944442" r:id="rId24"/>
+          <o:OLEObject Type="Embed" ProgID="Equation.DSMT4" ShapeID="_x0000_i1035" DrawAspect="Content" ObjectID="_1570867798" r:id="rId25"/>
         </w:object>
       </w:r>
       <w:r>
@@ -552,9 +588,9 @@
         </w:rPr>
         <w:object w:dxaOrig="1740" w:dyaOrig="460">
           <v:shape id="_x0000_i1036" type="#_x0000_t75" style="width:111pt;height:29.25pt" o:ole="">
-            <v:imagedata r:id="rId25" o:title=""/>
-          </v:shape>
-          <o:OLEObject Type="Embed" ProgID="Equation.DSMT4" ShapeID="_x0000_i1036" DrawAspect="Content" ObjectID="_1563944443" r:id="rId26"/>
+            <v:imagedata r:id="rId26" o:title=""/>
+          </v:shape>
+          <o:OLEObject Type="Embed" ProgID="Equation.DSMT4" ShapeID="_x0000_i1036" DrawAspect="Content" ObjectID="_1570867799" r:id="rId27"/>
         </w:object>
       </w:r>
       <w:r>
@@ -600,9 +636,9 @@
         </w:rPr>
         <w:object w:dxaOrig="1080" w:dyaOrig="360">
           <v:shape id="_x0000_i1037" type="#_x0000_t75" style="width:69pt;height:23.25pt" o:ole="">
-            <v:imagedata r:id="rId27" o:title=""/>
-          </v:shape>
-          <o:OLEObject Type="Embed" ProgID="Equation.DSMT4" ShapeID="_x0000_i1037" DrawAspect="Content" ObjectID="_1563944444" r:id="rId28"/>
+            <v:imagedata r:id="rId28" o:title=""/>
+          </v:shape>
+          <o:OLEObject Type="Embed" ProgID="Equation.DSMT4" ShapeID="_x0000_i1037" DrawAspect="Content" ObjectID="_1570867800" r:id="rId29"/>
         </w:object>
       </w:r>
       <w:r>
@@ -630,9 +666,9 @@
         </w:rPr>
         <w:object w:dxaOrig="2520" w:dyaOrig="740">
           <v:shape id="_x0000_i1038" type="#_x0000_t75" style="width:160.5pt;height:48pt" o:ole="">
-            <v:imagedata r:id="rId29" o:title=""/>
-          </v:shape>
-          <o:OLEObject Type="Embed" ProgID="Equation.DSMT4" ShapeID="_x0000_i1038" DrawAspect="Content" ObjectID="_1563944445" r:id="rId30"/>
+            <v:imagedata r:id="rId30" o:title=""/>
+          </v:shape>
+          <o:OLEObject Type="Embed" ProgID="Equation.DSMT4" ShapeID="_x0000_i1038" DrawAspect="Content" ObjectID="_1570867801" r:id="rId31"/>
         </w:object>
       </w:r>
     </w:p>
@@ -660,9 +696,9 @@
         </w:rPr>
         <w:object w:dxaOrig="800" w:dyaOrig="360">
           <v:shape id="_x0000_i1039" type="#_x0000_t75" style="width:51pt;height:23.25pt" o:ole="">
-            <v:imagedata r:id="rId31" o:title=""/>
-          </v:shape>
-          <o:OLEObject Type="Embed" ProgID="Equation.DSMT4" ShapeID="_x0000_i1039" DrawAspect="Content" ObjectID="_1563944446" r:id="rId32"/>
+            <v:imagedata r:id="rId32" o:title=""/>
+          </v:shape>
+          <o:OLEObject Type="Embed" ProgID="Equation.DSMT4" ShapeID="_x0000_i1039" DrawAspect="Content" ObjectID="_1570867802" r:id="rId33"/>
         </w:object>
       </w:r>
       <w:r>
@@ -680,9 +716,9 @@
         </w:rPr>
         <w:object w:dxaOrig="1040" w:dyaOrig="360">
           <v:shape id="_x0000_i1040" type="#_x0000_t75" style="width:66pt;height:23.25pt" o:ole="">
-            <v:imagedata r:id="rId33" o:title=""/>
-          </v:shape>
-          <o:OLEObject Type="Embed" ProgID="Equation.DSMT4" ShapeID="_x0000_i1040" DrawAspect="Content" ObjectID="_1563944447" r:id="rId34"/>
+            <v:imagedata r:id="rId34" o:title=""/>
+          </v:shape>
+          <o:OLEObject Type="Embed" ProgID="Equation.DSMT4" ShapeID="_x0000_i1040" DrawAspect="Content" ObjectID="_1570867803" r:id="rId35"/>
         </w:object>
       </w:r>
       <w:r>
@@ -704,15 +740,15 @@
       </w:pPr>
       <w:r>
         <w:rPr>
-          <w:position w:val="-32"/>
-          <w:sz w:val="28"/>
-          <w:szCs w:val="28"/>
-        </w:rPr>
-        <w:object w:dxaOrig="5720" w:dyaOrig="780">
-          <v:shape id="_x0000_i1041" type="#_x0000_t75" style="width:365.25pt;height:50.25pt" o:ole="">
-            <v:imagedata r:id="rId35" o:title=""/>
-          </v:shape>
-          <o:OLEObject Type="Embed" ProgID="Equation.DSMT4" ShapeID="_x0000_i1041" DrawAspect="Content" ObjectID="_1563944448" r:id="rId36"/>
+          <w:position w:val="-60"/>
+          <w:sz w:val="28"/>
+          <w:szCs w:val="28"/>
+        </w:rPr>
+        <w:object w:dxaOrig="5720" w:dyaOrig="1080">
+          <v:shape id="_x0000_i1069" type="#_x0000_t75" style="width:365.25pt;height:69.75pt" o:ole="">
+            <v:imagedata r:id="rId36" o:title=""/>
+          </v:shape>
+          <o:OLEObject Type="Embed" ProgID="Equation.DSMT4" ShapeID="_x0000_i1069" DrawAspect="Content" ObjectID="_1570867804" r:id="rId37"/>
         </w:object>
       </w:r>
     </w:p>
@@ -740,9 +776,9 @@
         </w:rPr>
         <w:object w:dxaOrig="279" w:dyaOrig="380">
           <v:shape id="_x0000_i1042" type="#_x0000_t75" style="width:18pt;height:24.75pt" o:ole="">
-            <v:imagedata r:id="rId37" o:title=""/>
-          </v:shape>
-          <o:OLEObject Type="Embed" ProgID="Equation.DSMT4" ShapeID="_x0000_i1042" DrawAspect="Content" ObjectID="_1563944449" r:id="rId38"/>
+            <v:imagedata r:id="rId38" o:title=""/>
+          </v:shape>
+          <o:OLEObject Type="Embed" ProgID="Equation.DSMT4" ShapeID="_x0000_i1042" DrawAspect="Content" ObjectID="_1570867805" r:id="rId39"/>
         </w:object>
       </w:r>
       <w:r>
@@ -767,9 +803,9 @@
         </w:rPr>
         <w:object w:dxaOrig="1200" w:dyaOrig="400">
           <v:shape id="_x0000_i1043" type="#_x0000_t75" style="width:76.5pt;height:25.5pt" o:ole="">
-            <v:imagedata r:id="rId39" o:title=""/>
-          </v:shape>
-          <o:OLEObject Type="Embed" ProgID="Equation.DSMT4" ShapeID="_x0000_i1043" DrawAspect="Content" ObjectID="_1563944450" r:id="rId40"/>
+            <v:imagedata r:id="rId40" o:title=""/>
+          </v:shape>
+          <o:OLEObject Type="Embed" ProgID="Equation.DSMT4" ShapeID="_x0000_i1043" DrawAspect="Content" ObjectID="_1570867806" r:id="rId41"/>
         </w:object>
       </w:r>
       <w:r>
@@ -815,9 +851,9 @@
         </w:rPr>
         <w:object w:dxaOrig="300" w:dyaOrig="360">
           <v:shape id="_x0000_i1044" type="#_x0000_t75" style="width:19.5pt;height:23.25pt" o:ole="">
-            <v:imagedata r:id="rId41" o:title=""/>
-          </v:shape>
-          <o:OLEObject Type="Embed" ProgID="Equation.DSMT4" ShapeID="_x0000_i1044" DrawAspect="Content" ObjectID="_1563944451" r:id="rId42"/>
+            <v:imagedata r:id="rId42" o:title=""/>
+          </v:shape>
+          <o:OLEObject Type="Embed" ProgID="Equation.DSMT4" ShapeID="_x0000_i1044" DrawAspect="Content" ObjectID="_1570867807" r:id="rId43"/>
         </w:object>
       </w:r>
       <w:r>
@@ -835,9 +871,9 @@
         </w:rPr>
         <w:object w:dxaOrig="340" w:dyaOrig="360">
           <v:shape id="_x0000_i1045" type="#_x0000_t75" style="width:21.75pt;height:23.25pt" o:ole="">
-            <v:imagedata r:id="rId43" o:title=""/>
-          </v:shape>
-          <o:OLEObject Type="Embed" ProgID="Equation.DSMT4" ShapeID="_x0000_i1045" DrawAspect="Content" ObjectID="_1563944452" r:id="rId44"/>
+            <v:imagedata r:id="rId44" o:title=""/>
+          </v:shape>
+          <o:OLEObject Type="Embed" ProgID="Equation.DSMT4" ShapeID="_x0000_i1045" DrawAspect="Content" ObjectID="_1570867808" r:id="rId45"/>
         </w:object>
       </w:r>
       <w:r>
@@ -869,9 +905,9 @@
         </w:rPr>
         <w:object w:dxaOrig="620" w:dyaOrig="380">
           <v:shape id="_x0000_i1046" type="#_x0000_t75" style="width:39.75pt;height:24.75pt" o:ole="">
-            <v:imagedata r:id="rId45" o:title=""/>
-          </v:shape>
-          <o:OLEObject Type="Embed" ProgID="Equation.DSMT4" ShapeID="_x0000_i1046" DrawAspect="Content" ObjectID="_1563944453" r:id="rId46"/>
+            <v:imagedata r:id="rId46" o:title=""/>
+          </v:shape>
+          <o:OLEObject Type="Embed" ProgID="Equation.DSMT4" ShapeID="_x0000_i1046" DrawAspect="Content" ObjectID="_1570867809" r:id="rId47"/>
         </w:object>
       </w:r>
       <w:r>
@@ -906,9 +942,9 @@
         </w:rPr>
         <w:object w:dxaOrig="1280" w:dyaOrig="380">
           <v:shape id="_x0000_i1047" type="#_x0000_t75" style="width:81.75pt;height:24.75pt" o:ole="">
-            <v:imagedata r:id="rId47" o:title=""/>
-          </v:shape>
-          <o:OLEObject Type="Embed" ProgID="Equation.DSMT4" ShapeID="_x0000_i1047" DrawAspect="Content" ObjectID="_1563944454" r:id="rId48"/>
+            <v:imagedata r:id="rId48" o:title=""/>
+          </v:shape>
+          <o:OLEObject Type="Embed" ProgID="Equation.DSMT4" ShapeID="_x0000_i1047" DrawAspect="Content" ObjectID="_1570867810" r:id="rId49"/>
         </w:object>
       </w:r>
       <w:r>
@@ -926,9 +962,9 @@
         </w:rPr>
         <w:object w:dxaOrig="1080" w:dyaOrig="380">
           <v:shape id="_x0000_i1048" type="#_x0000_t75" style="width:68.25pt;height:24.75pt" o:ole="">
-            <v:imagedata r:id="rId49" o:title=""/>
-          </v:shape>
-          <o:OLEObject Type="Embed" ProgID="Equation.DSMT4" ShapeID="_x0000_i1048" DrawAspect="Content" ObjectID="_1563944455" r:id="rId50"/>
+            <v:imagedata r:id="rId50" o:title=""/>
+          </v:shape>
+          <o:OLEObject Type="Embed" ProgID="Equation.DSMT4" ShapeID="_x0000_i1048" DrawAspect="Content" ObjectID="_1570867811" r:id="rId51"/>
         </w:object>
       </w:r>
       <w:r>
@@ -963,9 +999,9 @@
         </w:rPr>
         <w:object w:dxaOrig="1400" w:dyaOrig="720">
           <v:shape id="_x0000_i1049" type="#_x0000_t75" style="width:89.25pt;height:46.5pt" o:ole="">
-            <v:imagedata r:id="rId51" o:title=""/>
-          </v:shape>
-          <o:OLEObject Type="Embed" ProgID="Equation.DSMT4" ShapeID="_x0000_i1049" DrawAspect="Content" ObjectID="_1563944456" r:id="rId52"/>
+            <v:imagedata r:id="rId52" o:title=""/>
+          </v:shape>
+          <o:OLEObject Type="Embed" ProgID="Equation.DSMT4" ShapeID="_x0000_i1049" DrawAspect="Content" ObjectID="_1570867812" r:id="rId53"/>
         </w:object>
       </w:r>
     </w:p>
@@ -983,7 +1019,6 @@
           <w:sz w:val="28"/>
           <w:szCs w:val="28"/>
         </w:rPr>
-        <w:lastRenderedPageBreak/>
         <w:t xml:space="preserve">For </w:t>
       </w:r>
       <w:r>
@@ -1008,9 +1043,9 @@
         </w:rPr>
         <w:object w:dxaOrig="1240" w:dyaOrig="400">
           <v:shape id="_x0000_i1050" type="#_x0000_t75" style="width:78.75pt;height:25.5pt" o:ole="">
-            <v:imagedata r:id="rId53" o:title=""/>
-          </v:shape>
-          <o:OLEObject Type="Embed" ProgID="Equation.DSMT4" ShapeID="_x0000_i1050" DrawAspect="Content" ObjectID="_1563944457" r:id="rId54"/>
+            <v:imagedata r:id="rId54" o:title=""/>
+          </v:shape>
+          <o:OLEObject Type="Embed" ProgID="Equation.DSMT4" ShapeID="_x0000_i1050" DrawAspect="Content" ObjectID="_1570867813" r:id="rId55"/>
         </w:object>
       </w:r>
       <w:r>
@@ -1049,9 +1084,9 @@
         </w:rPr>
         <w:object w:dxaOrig="300" w:dyaOrig="360">
           <v:shape id="_x0000_i1051" type="#_x0000_t75" style="width:19.5pt;height:23.25pt" o:ole="">
-            <v:imagedata r:id="rId55" o:title=""/>
-          </v:shape>
-          <o:OLEObject Type="Embed" ProgID="Equation.DSMT4" ShapeID="_x0000_i1051" DrawAspect="Content" ObjectID="_1563944458" r:id="rId56"/>
+            <v:imagedata r:id="rId56" o:title=""/>
+          </v:shape>
+          <o:OLEObject Type="Embed" ProgID="Equation.DSMT4" ShapeID="_x0000_i1051" DrawAspect="Content" ObjectID="_1570867814" r:id="rId57"/>
         </w:object>
       </w:r>
       <w:r>
@@ -1069,9 +1104,9 @@
         </w:rPr>
         <w:object w:dxaOrig="1900" w:dyaOrig="320">
           <v:shape id="_x0000_i1052" type="#_x0000_t75" style="width:121.5pt;height:20.25pt" o:ole="">
-            <v:imagedata r:id="rId57" o:title=""/>
-          </v:shape>
-          <o:OLEObject Type="Embed" ProgID="Equation.DSMT4" ShapeID="_x0000_i1052" DrawAspect="Content" ObjectID="_1563944459" r:id="rId58"/>
+            <v:imagedata r:id="rId58" o:title=""/>
+          </v:shape>
+          <o:OLEObject Type="Embed" ProgID="Equation.DSMT4" ShapeID="_x0000_i1052" DrawAspect="Content" ObjectID="_1570867815" r:id="rId59"/>
         </w:object>
       </w:r>
       <w:r>
@@ -1089,9 +1124,9 @@
         </w:rPr>
         <w:object w:dxaOrig="2299" w:dyaOrig="380">
           <v:shape id="_x0000_i1053" type="#_x0000_t75" style="width:146.25pt;height:24.75pt" o:ole="">
-            <v:imagedata r:id="rId59" o:title=""/>
-          </v:shape>
-          <o:OLEObject Type="Embed" ProgID="Equation.DSMT4" ShapeID="_x0000_i1053" DrawAspect="Content" ObjectID="_1563944460" r:id="rId60"/>
+            <v:imagedata r:id="rId60" o:title=""/>
+          </v:shape>
+          <o:OLEObject Type="Embed" ProgID="Equation.DSMT4" ShapeID="_x0000_i1053" DrawAspect="Content" ObjectID="_1570867816" r:id="rId61"/>
         </w:object>
       </w:r>
       <w:r>
@@ -1133,9 +1168,9 @@
         </w:rPr>
         <w:object w:dxaOrig="340" w:dyaOrig="360">
           <v:shape id="_x0000_i1054" type="#_x0000_t75" style="width:21.75pt;height:23.25pt" o:ole="">
-            <v:imagedata r:id="rId43" o:title=""/>
-          </v:shape>
-          <o:OLEObject Type="Embed" ProgID="Equation.DSMT4" ShapeID="_x0000_i1054" DrawAspect="Content" ObjectID="_1563944461" r:id="rId61"/>
+            <v:imagedata r:id="rId44" o:title=""/>
+          </v:shape>
+          <o:OLEObject Type="Embed" ProgID="Equation.DSMT4" ShapeID="_x0000_i1054" DrawAspect="Content" ObjectID="_1570867817" r:id="rId62"/>
         </w:object>
       </w:r>
       <w:r>
@@ -1153,9 +1188,9 @@
         </w:rPr>
         <w:object w:dxaOrig="1240" w:dyaOrig="400">
           <v:shape id="_x0000_i1055" type="#_x0000_t75" style="width:79.5pt;height:25.5pt" o:ole="">
-            <v:imagedata r:id="rId62" o:title=""/>
-          </v:shape>
-          <o:OLEObject Type="Embed" ProgID="Equation.DSMT4" ShapeID="_x0000_i1055" DrawAspect="Content" ObjectID="_1563944462" r:id="rId63"/>
+            <v:imagedata r:id="rId63" o:title=""/>
+          </v:shape>
+          <o:OLEObject Type="Embed" ProgID="Equation.DSMT4" ShapeID="_x0000_i1055" DrawAspect="Content" ObjectID="_1570867818" r:id="rId64"/>
         </w:object>
       </w:r>
       <w:r>
@@ -1173,9 +1208,9 @@
         </w:rPr>
         <w:object w:dxaOrig="300" w:dyaOrig="360">
           <v:shape id="_x0000_i1056" type="#_x0000_t75" style="width:19.5pt;height:23.25pt" o:ole="">
-            <v:imagedata r:id="rId64" o:title=""/>
-          </v:shape>
-          <o:OLEObject Type="Embed" ProgID="Equation.DSMT4" ShapeID="_x0000_i1056" DrawAspect="Content" ObjectID="_1563944463" r:id="rId65"/>
+            <v:imagedata r:id="rId65" o:title=""/>
+          </v:shape>
+          <o:OLEObject Type="Embed" ProgID="Equation.DSMT4" ShapeID="_x0000_i1056" DrawAspect="Content" ObjectID="_1570867819" r:id="rId66"/>
         </w:object>
       </w:r>
       <w:r>
@@ -1207,9 +1242,9 @@
         </w:rPr>
         <w:object w:dxaOrig="260" w:dyaOrig="360">
           <v:shape id="_x0000_i1057" type="#_x0000_t75" style="width:16.5pt;height:23.25pt" o:ole="">
-            <v:imagedata r:id="rId66" o:title=""/>
-          </v:shape>
-          <o:OLEObject Type="Embed" ProgID="Equation.DSMT4" ShapeID="_x0000_i1057" DrawAspect="Content" ObjectID="_1563944464" r:id="rId67"/>
+            <v:imagedata r:id="rId67" o:title=""/>
+          </v:shape>
+          <o:OLEObject Type="Embed" ProgID="Equation.DSMT4" ShapeID="_x0000_i1057" DrawAspect="Content" ObjectID="_1570867820" r:id="rId68"/>
         </w:object>
       </w:r>
       <w:r>
@@ -1227,9 +1262,9 @@
         </w:rPr>
         <w:object w:dxaOrig="580" w:dyaOrig="360">
           <v:shape id="_x0000_i1058" type="#_x0000_t75" style="width:36.75pt;height:23.25pt" o:ole="">
-            <v:imagedata r:id="rId68" o:title=""/>
-          </v:shape>
-          <o:OLEObject Type="Embed" ProgID="Equation.DSMT4" ShapeID="_x0000_i1058" DrawAspect="Content" ObjectID="_1563944465" r:id="rId69"/>
+            <v:imagedata r:id="rId69" o:title=""/>
+          </v:shape>
+          <o:OLEObject Type="Embed" ProgID="Equation.DSMT4" ShapeID="_x0000_i1058" DrawAspect="Content" ObjectID="_1570867821" r:id="rId70"/>
         </w:object>
       </w:r>
       <w:r>
@@ -1261,9 +1296,9 @@
         </w:rPr>
         <w:object w:dxaOrig="580" w:dyaOrig="360">
           <v:shape id="_x0000_i1059" type="#_x0000_t75" style="width:36.75pt;height:23.25pt" o:ole="">
-            <v:imagedata r:id="rId70" o:title=""/>
-          </v:shape>
-          <o:OLEObject Type="Embed" ProgID="Equation.DSMT4" ShapeID="_x0000_i1059" DrawAspect="Content" ObjectID="_1563944466" r:id="rId71"/>
+            <v:imagedata r:id="rId71" o:title=""/>
+          </v:shape>
+          <o:OLEObject Type="Embed" ProgID="Equation.DSMT4" ShapeID="_x0000_i1059" DrawAspect="Content" ObjectID="_1570867822" r:id="rId72"/>
         </w:object>
       </w:r>
       <w:r>
@@ -1333,7 +1368,7 @@
                     <pic:cNvPicPr/>
                   </pic:nvPicPr>
                   <pic:blipFill>
-                    <a:blip r:embed="rId72" cstate="print">
+                    <a:blip r:embed="rId73" cstate="print">
                       <a:extLst>
                         <a:ext uri="{28A0092B-C50C-407E-A947-70E740481C1C}">
                           <a14:useLocalDpi xmlns:a14="http://schemas.microsoft.com/office/drawing/2010/main" val="0"/>
@@ -1388,7 +1423,7 @@
                     <pic:cNvPicPr/>
                   </pic:nvPicPr>
                   <pic:blipFill>
-                    <a:blip r:embed="rId73" cstate="print">
+                    <a:blip r:embed="rId74" cstate="print">
                       <a:extLst>
                         <a:ext uri="{28A0092B-C50C-407E-A947-70E740481C1C}">
                           <a14:useLocalDpi xmlns:a14="http://schemas.microsoft.com/office/drawing/2010/main" val="0"/>
@@ -1456,7 +1491,7 @@
                     <pic:cNvPicPr/>
                   </pic:nvPicPr>
                   <pic:blipFill>
-                    <a:blip r:embed="rId74">
+                    <a:blip r:embed="rId75">
                       <a:extLst>
                         <a:ext uri="{28A0092B-C50C-407E-A947-70E740481C1C}">
                           <a14:useLocalDpi xmlns:a14="http://schemas.microsoft.com/office/drawing/2010/main" val="0"/>
@@ -1511,7 +1546,7 @@
                     <pic:cNvPicPr/>
                   </pic:nvPicPr>
                   <pic:blipFill>
-                    <a:blip r:embed="rId75">
+                    <a:blip r:embed="rId76">
                       <a:extLst>
                         <a:ext uri="{28A0092B-C50C-407E-A947-70E740481C1C}">
                           <a14:useLocalDpi xmlns:a14="http://schemas.microsoft.com/office/drawing/2010/main" val="0"/>
@@ -1552,6 +1587,7 @@
           <w:sz w:val="28"/>
           <w:szCs w:val="28"/>
         </w:rPr>
+        <w:lastRenderedPageBreak/>
         <w:t>All these Figures show</w:t>
       </w:r>
       <w:r>
@@ -1576,9 +1612,9 @@
         </w:rPr>
         <w:object w:dxaOrig="580" w:dyaOrig="360">
           <v:shape id="_x0000_i1060" type="#_x0000_t75" style="width:36.75pt;height:23.25pt" o:ole="">
-            <v:imagedata r:id="rId68" o:title=""/>
-          </v:shape>
-          <o:OLEObject Type="Embed" ProgID="Equation.DSMT4" ShapeID="_x0000_i1060" DrawAspect="Content" ObjectID="_1563944467" r:id="rId76"/>
+            <v:imagedata r:id="rId69" o:title=""/>
+          </v:shape>
+          <o:OLEObject Type="Embed" ProgID="Equation.DSMT4" ShapeID="_x0000_i1060" DrawAspect="Content" ObjectID="_1570867823" r:id="rId77"/>
         </w:object>
       </w:r>
       <w:r>
@@ -1604,9 +1640,9 @@
         </w:rPr>
         <w:object w:dxaOrig="820" w:dyaOrig="320">
           <v:shape id="_x0000_i1061" type="#_x0000_t75" style="width:52.5pt;height:21pt" o:ole="">
-            <v:imagedata r:id="rId77" o:title=""/>
-          </v:shape>
-          <o:OLEObject Type="Embed" ProgID="Equation.DSMT4" ShapeID="_x0000_i1061" DrawAspect="Content" ObjectID="_1563944468" r:id="rId78"/>
+            <v:imagedata r:id="rId78" o:title=""/>
+          </v:shape>
+          <o:OLEObject Type="Embed" ProgID="Equation.DSMT4" ShapeID="_x0000_i1061" DrawAspect="Content" ObjectID="_1570867824" r:id="rId79"/>
         </w:object>
       </w:r>
       <w:r>
@@ -1632,9 +1668,9 @@
         </w:rPr>
         <w:object w:dxaOrig="720" w:dyaOrig="320">
           <v:shape id="_x0000_i1062" type="#_x0000_t75" style="width:45.75pt;height:21pt" o:ole="">
-            <v:imagedata r:id="rId79" o:title=""/>
-          </v:shape>
-          <o:OLEObject Type="Embed" ProgID="Equation.DSMT4" ShapeID="_x0000_i1062" DrawAspect="Content" ObjectID="_1563944469" r:id="rId80"/>
+            <v:imagedata r:id="rId80" o:title=""/>
+          </v:shape>
+          <o:OLEObject Type="Embed" ProgID="Equation.DSMT4" ShapeID="_x0000_i1062" DrawAspect="Content" ObjectID="_1570867825" r:id="rId81"/>
         </w:object>
       </w:r>
       <w:r>
@@ -1669,9 +1705,9 @@
         </w:rPr>
         <w:object w:dxaOrig="260" w:dyaOrig="360">
           <v:shape id="_x0000_i1063" type="#_x0000_t75" style="width:16.5pt;height:23.25pt" o:ole="">
-            <v:imagedata r:id="rId81" o:title=""/>
-          </v:shape>
-          <o:OLEObject Type="Embed" ProgID="Equation.DSMT4" ShapeID="_x0000_i1063" DrawAspect="Content" ObjectID="_1563944470" r:id="rId82"/>
+            <v:imagedata r:id="rId82" o:title=""/>
+          </v:shape>
+          <o:OLEObject Type="Embed" ProgID="Equation.DSMT4" ShapeID="_x0000_i1063" DrawAspect="Content" ObjectID="_1570867826" r:id="rId83"/>
         </w:object>
       </w:r>
       <w:r>
@@ -1689,9 +1725,9 @@
         </w:rPr>
         <w:object w:dxaOrig="560" w:dyaOrig="380">
           <v:shape id="_x0000_i1064" type="#_x0000_t75" style="width:36pt;height:24.75pt" o:ole="">
-            <v:imagedata r:id="rId83" o:title=""/>
-          </v:shape>
-          <o:OLEObject Type="Embed" ProgID="Equation.DSMT4" ShapeID="_x0000_i1064" DrawAspect="Content" ObjectID="_1563944471" r:id="rId84"/>
+            <v:imagedata r:id="rId84" o:title=""/>
+          </v:shape>
+          <o:OLEObject Type="Embed" ProgID="Equation.DSMT4" ShapeID="_x0000_i1064" DrawAspect="Content" ObjectID="_1570867827" r:id="rId85"/>
         </w:object>
       </w:r>
       <w:r>
@@ -1716,11 +1752,8 @@
           <w:sz w:val="28"/>
           <w:szCs w:val="28"/>
         </w:rPr>
-        <w:lastRenderedPageBreak/>
         <w:t>The first of them usually exceeds the</w:t>
       </w:r>
-      <w:bookmarkStart w:id="0" w:name="_GoBack"/>
-      <w:bookmarkEnd w:id="0"/>
       <w:r>
         <w:rPr>
           <w:sz w:val="28"/>
@@ -1743,9 +1776,9 @@
         </w:rPr>
         <w:object w:dxaOrig="940" w:dyaOrig="320">
           <v:shape id="_x0000_i1065" type="#_x0000_t75" style="width:60pt;height:21pt" o:ole="">
-            <v:imagedata r:id="rId85" o:title=""/>
-          </v:shape>
-          <o:OLEObject Type="Embed" ProgID="Equation.DSMT4" ShapeID="_x0000_i1065" DrawAspect="Content" ObjectID="_1563944472" r:id="rId86"/>
+            <v:imagedata r:id="rId86" o:title=""/>
+          </v:shape>
+          <o:OLEObject Type="Embed" ProgID="Equation.DSMT4" ShapeID="_x0000_i1065" DrawAspect="Content" ObjectID="_1570867828" r:id="rId87"/>
         </w:object>
       </w:r>
       <w:r>
@@ -1775,9 +1808,9 @@
         </w:rPr>
         <w:object w:dxaOrig="460" w:dyaOrig="360">
           <v:shape id="_x0000_i1066" type="#_x0000_t75" style="width:29.25pt;height:23.25pt" o:ole="">
-            <v:imagedata r:id="rId87" o:title=""/>
-          </v:shape>
-          <o:OLEObject Type="Embed" ProgID="Equation.DSMT4" ShapeID="_x0000_i1066" DrawAspect="Content" ObjectID="_1563944473" r:id="rId88"/>
+            <v:imagedata r:id="rId88" o:title=""/>
+          </v:shape>
+          <o:OLEObject Type="Embed" ProgID="Equation.DSMT4" ShapeID="_x0000_i1066" DrawAspect="Content" ObjectID="_1570867829" r:id="rId89"/>
         </w:object>
       </w:r>
       <w:r>
@@ -1790,6 +1823,8 @@
         </w:rPr>
         <w:t>.</w:t>
       </w:r>
+      <w:bookmarkStart w:id="1" w:name="_GoBack"/>
+      <w:bookmarkEnd w:id="1"/>
     </w:p>
     <w:p>
       <w:pPr>
@@ -1838,7 +1873,7 @@
       </w:pPr>
     </w:pPrDefault>
   </w:docDefaults>
-  <w:latentStyles w:defLockedState="0" w:defUIPriority="99" w:defSemiHidden="0" w:defUnhideWhenUsed="0" w:defQFormat="0" w:count="374">
+  <w:latentStyles w:defLockedState="0" w:defUIPriority="99" w:defSemiHidden="0" w:defUnhideWhenUsed="0" w:defQFormat="0" w:count="375">
     <w:lsdException w:name="Normal" w:uiPriority="0" w:qFormat="1"/>
     <w:lsdException w:name="heading 1" w:uiPriority="9" w:qFormat="1"/>
     <w:lsdException w:name="heading 2" w:semiHidden="1" w:uiPriority="9" w:unhideWhenUsed="1" w:qFormat="1"/>
@@ -1944,7 +1979,6 @@
     <w:lsdException w:name="HTML Sample" w:semiHidden="1" w:unhideWhenUsed="1"/>
     <w:lsdException w:name="HTML Typewriter" w:semiHidden="1" w:unhideWhenUsed="1"/>
     <w:lsdException w:name="HTML Variable" w:semiHidden="1" w:unhideWhenUsed="1"/>
-    <w:lsdException w:name="Normal Table" w:semiHidden="1" w:unhideWhenUsed="1"/>
     <w:lsdException w:name="annotation subject" w:semiHidden="1" w:unhideWhenUsed="1"/>
     <w:lsdException w:name="No List" w:semiHidden="1" w:unhideWhenUsed="1"/>
     <w:lsdException w:name="Outline List 1" w:semiHidden="1" w:unhideWhenUsed="1"/>
@@ -1991,10 +2025,8 @@
     <w:lsdException w:name="Table Subtle 2" w:semiHidden="1" w:unhideWhenUsed="1"/>
     <w:lsdException w:name="Table Web 1" w:semiHidden="1" w:unhideWhenUsed="1"/>
     <w:lsdException w:name="Table Web 2" w:semiHidden="1" w:unhideWhenUsed="1"/>
-    <w:lsdException w:name="Table Web 3" w:semiHidden="1" w:unhideWhenUsed="1"/>
     <w:lsdException w:name="Balloon Text" w:semiHidden="1" w:unhideWhenUsed="1"/>
     <w:lsdException w:name="Table Grid" w:uiPriority="39"/>
-    <w:lsdException w:name="Table Theme" w:semiHidden="1" w:unhideWhenUsed="1"/>
     <w:lsdException w:name="Placeholder Text" w:semiHidden="1"/>
     <w:lsdException w:name="No Spacing" w:uiPriority="1" w:qFormat="1"/>
     <w:lsdException w:name="Light Shading" w:uiPriority="60"/>
@@ -2213,6 +2245,7 @@
     <w:lsdException w:name="Mention" w:semiHidden="1" w:unhideWhenUsed="1"/>
     <w:lsdException w:name="Smart Hyperlink" w:semiHidden="1" w:unhideWhenUsed="1"/>
     <w:lsdException w:name="Hashtag" w:semiHidden="1" w:unhideWhenUsed="1"/>
+    <w:lsdException w:name="Unresolved Mention" w:semiHidden="1" w:unhideWhenUsed="1"/>
   </w:latentStyles>
   <w:style w:type="paragraph" w:default="1" w:styleId="Normal">
     <w:name w:val="Normal"/>

</xml_diff>